<commit_message>
update dictionary value in docs
</commit_message>
<xml_diff>
--- a/docs/minutesOfMeeting(07_04-2025).docx
+++ b/docs/minutesOfMeeting(07_04-2025).docx
@@ -34,17 +34,12 @@
       </w:pPr>
       <w:proofErr w:type="spellStart"/>
       <w:r>
-        <w:t>available_</w:t>
-      </w:r>
-      <w:proofErr w:type="gramStart"/>
-      <w:r>
-        <w:t>voices</w:t>
+        <w:t>available_voices</w:t>
       </w:r>
       <w:proofErr w:type="spellEnd"/>
       <w:r>
         <w:t>:[</w:t>
       </w:r>
-      <w:proofErr w:type="gramEnd"/>
     </w:p>
     <w:p>
       <w:pPr>
@@ -71,16 +66,11 @@
       </w:r>
       <w:proofErr w:type="spellStart"/>
       <w:r>
-        <w:t>name":"clone","id":"clone","default</w:t>
-      </w:r>
-      <w:proofErr w:type="gramStart"/>
-      <w:r>
-        <w:t>":True</w:t>
+        <w:t>name":"clone","id":"clone</w:t>
       </w:r>
       <w:proofErr w:type="spellEnd"/>
-      <w:proofErr w:type="gramEnd"/>
-      <w:r>
-        <w:t>}</w:t>
+      <w:r>
+        <w:t>"}</w:t>
       </w:r>
     </w:p>
     <w:p>

</xml_diff>

<commit_message>
add default button logic
</commit_message>
<xml_diff>
--- a/docs/minutesOfMeeting(07_04-2025).docx
+++ b/docs/minutesOfMeeting(07_04-2025).docx
@@ -15,8 +15,6 @@
       </w:r>
       <w:r>
         <w:br/>
-      </w:r>
-      <w:r>
         <w:t>{</w:t>
       </w:r>
     </w:p>
@@ -34,12 +32,17 @@
       </w:pPr>
       <w:proofErr w:type="spellStart"/>
       <w:r>
-        <w:t>available_voices</w:t>
+        <w:t>available_</w:t>
+      </w:r>
+      <w:proofErr w:type="gramStart"/>
+      <w:r>
+        <w:t>voices</w:t>
       </w:r>
       <w:proofErr w:type="spellEnd"/>
       <w:r>
         <w:t>:[</w:t>
       </w:r>
+      <w:proofErr w:type="gramEnd"/>
     </w:p>
     <w:p>
       <w:pPr>
@@ -66,7 +69,16 @@
       </w:r>
       <w:proofErr w:type="spellStart"/>
       <w:r>
-        <w:t>name":"clone","id":"clone</w:t>
+        <w:t>name":"</w:t>
+      </w:r>
+      <w:r>
+        <w:t>alloy</w:t>
+      </w:r>
+      <w:r>
+        <w:t>","id":"</w:t>
+      </w:r>
+      <w:r>
+        <w:t>alloy</w:t>
       </w:r>
       <w:proofErr w:type="spellEnd"/>
       <w:r>

</xml_diff>